<commit_message>
slight modification on class notes
</commit_message>
<xml_diff>
--- a/Class notes.docx
+++ b/Class notes.docx
@@ -21,9 +21,11 @@
           <w:numId w:val="1"/>
         </w:numPr>
       </w:pPr>
+      <w:proofErr w:type="spellStart"/>
       <w:r>
         <w:t>Github</w:t>
       </w:r>
+      <w:proofErr w:type="spellEnd"/>
     </w:p>
     <w:p>
       <w:pPr>
@@ -39,8 +41,6 @@
       <w:r>
         <w:t xml:space="preserve"> and tools</w:t>
       </w:r>
-      <w:bookmarkStart w:id="0" w:name="_GoBack"/>
-      <w:bookmarkEnd w:id="0"/>
     </w:p>
     <w:p>
       <w:pPr>
@@ -89,6 +89,14 @@
       <w:r>
         <w:t>Color</w:t>
       </w:r>
+    </w:p>
+    <w:p/>
+    <w:p>
+      <w:r>
+        <w:t>2st class on Feb 1st</w:t>
+      </w:r>
+      <w:bookmarkStart w:id="0" w:name="_GoBack"/>
+      <w:bookmarkEnd w:id="0"/>
     </w:p>
     <w:sectPr>
       <w:pgSz w:w="12240" w:h="15840"/>

</xml_diff>